<commit_message>
Java Rest API code added
</commit_message>
<xml_diff>
--- a/Java Development Notes (2).docx
+++ b/Java Development Notes (2).docx
@@ -14838,6 +14838,333 @@
         <w:t>}</w:t>
       </w:r>
     </w:p>
+    <w:p>
+      <w:pPr>
+        <w:rPr>
+          <w:b/>
+          <w:bCs/>
+          <w:sz w:val="24"/>
+          <w:szCs w:val="24"/>
+        </w:rPr>
+      </w:pPr>
+    </w:p>
+    <w:p>
+      <w:pPr>
+        <w:rPr>
+          <w:sz w:val="24"/>
+          <w:szCs w:val="24"/>
+        </w:rPr>
+      </w:pPr>
+    </w:p>
+    <w:p>
+      <w:pPr>
+        <w:rPr>
+          <w:sz w:val="24"/>
+          <w:szCs w:val="24"/>
+        </w:rPr>
+      </w:pPr>
+    </w:p>
+    <w:p>
+      <w:pPr>
+        <w:rPr>
+          <w:sz w:val="24"/>
+          <w:szCs w:val="24"/>
+        </w:rPr>
+      </w:pPr>
+    </w:p>
+    <w:p>
+      <w:pPr>
+        <w:rPr>
+          <w:sz w:val="24"/>
+          <w:szCs w:val="24"/>
+        </w:rPr>
+      </w:pPr>
+    </w:p>
+    <w:p>
+      <w:pPr>
+        <w:rPr>
+          <w:sz w:val="24"/>
+          <w:szCs w:val="24"/>
+        </w:rPr>
+      </w:pPr>
+    </w:p>
+    <w:p>
+      <w:pPr>
+        <w:rPr>
+          <w:sz w:val="24"/>
+          <w:szCs w:val="24"/>
+        </w:rPr>
+      </w:pPr>
+    </w:p>
+    <w:p>
+      <w:pPr>
+        <w:rPr>
+          <w:sz w:val="24"/>
+          <w:szCs w:val="24"/>
+        </w:rPr>
+      </w:pPr>
+    </w:p>
+    <w:p>
+      <w:pPr>
+        <w:rPr>
+          <w:sz w:val="24"/>
+          <w:szCs w:val="24"/>
+        </w:rPr>
+      </w:pPr>
+    </w:p>
+    <w:p>
+      <w:pPr>
+        <w:rPr>
+          <w:sz w:val="24"/>
+          <w:szCs w:val="24"/>
+        </w:rPr>
+      </w:pPr>
+    </w:p>
+    <w:p>
+      <w:pPr>
+        <w:rPr>
+          <w:sz w:val="24"/>
+          <w:szCs w:val="24"/>
+        </w:rPr>
+      </w:pPr>
+    </w:p>
+    <w:p>
+      <w:pPr>
+        <w:rPr>
+          <w:sz w:val="24"/>
+          <w:szCs w:val="24"/>
+        </w:rPr>
+      </w:pPr>
+    </w:p>
+    <w:p>
+      <w:pPr>
+        <w:rPr>
+          <w:sz w:val="24"/>
+          <w:szCs w:val="24"/>
+        </w:rPr>
+      </w:pPr>
+    </w:p>
+    <w:p>
+      <w:pPr>
+        <w:rPr>
+          <w:sz w:val="24"/>
+          <w:szCs w:val="24"/>
+        </w:rPr>
+      </w:pPr>
+    </w:p>
+    <w:p>
+      <w:pPr>
+        <w:rPr>
+          <w:sz w:val="24"/>
+          <w:szCs w:val="24"/>
+        </w:rPr>
+      </w:pPr>
+    </w:p>
+    <w:p>
+      <w:pPr>
+        <w:rPr>
+          <w:sz w:val="24"/>
+          <w:szCs w:val="24"/>
+        </w:rPr>
+      </w:pPr>
+    </w:p>
+    <w:p>
+      <w:pPr>
+        <w:rPr>
+          <w:sz w:val="24"/>
+          <w:szCs w:val="24"/>
+        </w:rPr>
+      </w:pPr>
+    </w:p>
+    <w:p>
+      <w:pPr>
+        <w:jc w:val="center"/>
+        <w:rPr>
+          <w:sz w:val="24"/>
+          <w:szCs w:val="24"/>
+        </w:rPr>
+      </w:pPr>
+      <w:r>
+        <w:rPr>
+          <w:sz w:val="24"/>
+          <w:szCs w:val="24"/>
+        </w:rPr>
+        <w:lastRenderedPageBreak/>
+        <w:t>Most Important Concept REST API (Representational State Transfer)</w:t>
+      </w:r>
+    </w:p>
+    <w:p>
+      <w:pPr>
+        <w:rPr>
+          <w:sz w:val="24"/>
+          <w:szCs w:val="24"/>
+        </w:rPr>
+      </w:pPr>
+      <w:r>
+        <w:rPr>
+          <w:sz w:val="24"/>
+          <w:szCs w:val="24"/>
+        </w:rPr>
+        <w:t>A REST API (Representational State Transfer API) in Java is a web service that allows different software applications to communicate over HTTP by following REST architectural principles. REST is a common approach to build APIs that are stateless, scalable, and easily accessible. Here's an overview of how REST APIs are created and used in Java:</w:t>
+      </w:r>
+    </w:p>
+    <w:p>
+      <w:pPr>
+        <w:rPr>
+          <w:sz w:val="24"/>
+          <w:szCs w:val="24"/>
+        </w:rPr>
+      </w:pPr>
+      <w:r>
+        <w:rPr>
+          <w:sz w:val="24"/>
+          <w:szCs w:val="24"/>
+        </w:rPr>
+        <w:t>In REST, resources are typically things like "users," "products," or "orders" that an API works with. Each resource is identified by a unique URI (Uniform Resource Identifier), such as /users or /products.</w:t>
+      </w:r>
+    </w:p>
+    <w:p>
+      <w:pPr>
+        <w:rPr>
+          <w:sz w:val="24"/>
+          <w:szCs w:val="24"/>
+        </w:rPr>
+      </w:pPr>
+      <w:r>
+        <w:rPr>
+          <w:sz w:val="24"/>
+          <w:szCs w:val="24"/>
+        </w:rPr>
+        <w:t>R</w:t>
+      </w:r>
+      <w:r>
+        <w:rPr>
+          <w:sz w:val="24"/>
+          <w:szCs w:val="24"/>
+        </w:rPr>
+        <w:t>EST APIs use standard HTTP methods to define actions:</w:t>
+      </w:r>
+    </w:p>
+    <w:p>
+      <w:pPr>
+        <w:numPr>
+          <w:ilvl w:val="0"/>
+          <w:numId w:val="28"/>
+        </w:numPr>
+        <w:rPr>
+          <w:sz w:val="24"/>
+          <w:szCs w:val="24"/>
+        </w:rPr>
+      </w:pPr>
+      <w:r>
+        <w:rPr>
+          <w:b/>
+          <w:bCs/>
+          <w:sz w:val="24"/>
+          <w:szCs w:val="24"/>
+        </w:rPr>
+        <w:t>GET</w:t>
+      </w:r>
+      <w:r>
+        <w:rPr>
+          <w:sz w:val="24"/>
+          <w:szCs w:val="24"/>
+        </w:rPr>
+        <w:t>: Retrieve data from the server.</w:t>
+      </w:r>
+    </w:p>
+    <w:p>
+      <w:pPr>
+        <w:numPr>
+          <w:ilvl w:val="0"/>
+          <w:numId w:val="28"/>
+        </w:numPr>
+        <w:rPr>
+          <w:sz w:val="24"/>
+          <w:szCs w:val="24"/>
+        </w:rPr>
+      </w:pPr>
+      <w:r>
+        <w:rPr>
+          <w:b/>
+          <w:bCs/>
+          <w:sz w:val="24"/>
+          <w:szCs w:val="24"/>
+        </w:rPr>
+        <w:t>POST</w:t>
+      </w:r>
+      <w:r>
+        <w:rPr>
+          <w:sz w:val="24"/>
+          <w:szCs w:val="24"/>
+        </w:rPr>
+        <w:t>: Submit data to the server to create a new resource.</w:t>
+      </w:r>
+    </w:p>
+    <w:p>
+      <w:pPr>
+        <w:numPr>
+          <w:ilvl w:val="0"/>
+          <w:numId w:val="28"/>
+        </w:numPr>
+        <w:rPr>
+          <w:sz w:val="24"/>
+          <w:szCs w:val="24"/>
+        </w:rPr>
+      </w:pPr>
+      <w:r>
+        <w:rPr>
+          <w:b/>
+          <w:bCs/>
+          <w:sz w:val="24"/>
+          <w:szCs w:val="24"/>
+        </w:rPr>
+        <w:t>PUT</w:t>
+      </w:r>
+      <w:r>
+        <w:rPr>
+          <w:sz w:val="24"/>
+          <w:szCs w:val="24"/>
+        </w:rPr>
+        <w:t>: Update an existing resource on the server.</w:t>
+      </w:r>
+    </w:p>
+    <w:p>
+      <w:pPr>
+        <w:numPr>
+          <w:ilvl w:val="0"/>
+          <w:numId w:val="28"/>
+        </w:numPr>
+        <w:rPr>
+          <w:sz w:val="24"/>
+          <w:szCs w:val="24"/>
+        </w:rPr>
+      </w:pPr>
+      <w:r>
+        <w:rPr>
+          <w:b/>
+          <w:bCs/>
+          <w:sz w:val="24"/>
+          <w:szCs w:val="24"/>
+        </w:rPr>
+        <w:t>DELETE</w:t>
+      </w:r>
+      <w:r>
+        <w:rPr>
+          <w:sz w:val="24"/>
+          <w:szCs w:val="24"/>
+        </w:rPr>
+        <w:t>: Remove a resource from the server.</w:t>
+      </w:r>
+    </w:p>
+    <w:p>
+      <w:pPr>
+        <w:rPr>
+          <w:sz w:val="24"/>
+          <w:szCs w:val="24"/>
+        </w:rPr>
+      </w:pPr>
+    </w:p>
     <w:sectPr>
       <w:pgSz w:w="11906" w:h="16838"/>
       <w:pgMar w:top="1440" w:right="1440" w:bottom="1440" w:left="1440" w:header="708" w:footer="708" w:gutter="0"/>
@@ -17764,6 +18091,155 @@
     </w:lvl>
   </w:abstractNum>
   <w:abstractNum w:abstractNumId="21" w15:restartNumberingAfterBreak="0">
+    <w:nsid w:val="62273380"/>
+    <w:multiLevelType w:val="multilevel"/>
+    <w:tmpl w:val="F3F6D6B8"/>
+    <w:lvl w:ilvl="0">
+      <w:start w:val="1"/>
+      <w:numFmt w:val="bullet"/>
+      <w:lvlText w:val=""/>
+      <w:lvlJc w:val="left"/>
+      <w:pPr>
+        <w:tabs>
+          <w:tab w:val="num" w:pos="720"/>
+        </w:tabs>
+        <w:ind w:left="720" w:hanging="360"/>
+      </w:pPr>
+      <w:rPr>
+        <w:rFonts w:ascii="Symbol" w:hAnsi="Symbol" w:hint="default"/>
+        <w:sz w:val="20"/>
+      </w:rPr>
+    </w:lvl>
+    <w:lvl w:ilvl="1" w:tentative="1">
+      <w:start w:val="1"/>
+      <w:numFmt w:val="bullet"/>
+      <w:lvlText w:val="o"/>
+      <w:lvlJc w:val="left"/>
+      <w:pPr>
+        <w:tabs>
+          <w:tab w:val="num" w:pos="1440"/>
+        </w:tabs>
+        <w:ind w:left="1440" w:hanging="360"/>
+      </w:pPr>
+      <w:rPr>
+        <w:rFonts w:ascii="Courier New" w:hAnsi="Courier New" w:hint="default"/>
+        <w:sz w:val="20"/>
+      </w:rPr>
+    </w:lvl>
+    <w:lvl w:ilvl="2" w:tentative="1">
+      <w:start w:val="1"/>
+      <w:numFmt w:val="bullet"/>
+      <w:lvlText w:val=""/>
+      <w:lvlJc w:val="left"/>
+      <w:pPr>
+        <w:tabs>
+          <w:tab w:val="num" w:pos="2160"/>
+        </w:tabs>
+        <w:ind w:left="2160" w:hanging="360"/>
+      </w:pPr>
+      <w:rPr>
+        <w:rFonts w:ascii="Wingdings" w:hAnsi="Wingdings" w:hint="default"/>
+        <w:sz w:val="20"/>
+      </w:rPr>
+    </w:lvl>
+    <w:lvl w:ilvl="3" w:tentative="1">
+      <w:start w:val="1"/>
+      <w:numFmt w:val="bullet"/>
+      <w:lvlText w:val=""/>
+      <w:lvlJc w:val="left"/>
+      <w:pPr>
+        <w:tabs>
+          <w:tab w:val="num" w:pos="2880"/>
+        </w:tabs>
+        <w:ind w:left="2880" w:hanging="360"/>
+      </w:pPr>
+      <w:rPr>
+        <w:rFonts w:ascii="Wingdings" w:hAnsi="Wingdings" w:hint="default"/>
+        <w:sz w:val="20"/>
+      </w:rPr>
+    </w:lvl>
+    <w:lvl w:ilvl="4" w:tentative="1">
+      <w:start w:val="1"/>
+      <w:numFmt w:val="bullet"/>
+      <w:lvlText w:val=""/>
+      <w:lvlJc w:val="left"/>
+      <w:pPr>
+        <w:tabs>
+          <w:tab w:val="num" w:pos="3600"/>
+        </w:tabs>
+        <w:ind w:left="3600" w:hanging="360"/>
+      </w:pPr>
+      <w:rPr>
+        <w:rFonts w:ascii="Wingdings" w:hAnsi="Wingdings" w:hint="default"/>
+        <w:sz w:val="20"/>
+      </w:rPr>
+    </w:lvl>
+    <w:lvl w:ilvl="5" w:tentative="1">
+      <w:start w:val="1"/>
+      <w:numFmt w:val="bullet"/>
+      <w:lvlText w:val=""/>
+      <w:lvlJc w:val="left"/>
+      <w:pPr>
+        <w:tabs>
+          <w:tab w:val="num" w:pos="4320"/>
+        </w:tabs>
+        <w:ind w:left="4320" w:hanging="360"/>
+      </w:pPr>
+      <w:rPr>
+        <w:rFonts w:ascii="Wingdings" w:hAnsi="Wingdings" w:hint="default"/>
+        <w:sz w:val="20"/>
+      </w:rPr>
+    </w:lvl>
+    <w:lvl w:ilvl="6" w:tentative="1">
+      <w:start w:val="1"/>
+      <w:numFmt w:val="bullet"/>
+      <w:lvlText w:val=""/>
+      <w:lvlJc w:val="left"/>
+      <w:pPr>
+        <w:tabs>
+          <w:tab w:val="num" w:pos="5040"/>
+        </w:tabs>
+        <w:ind w:left="5040" w:hanging="360"/>
+      </w:pPr>
+      <w:rPr>
+        <w:rFonts w:ascii="Wingdings" w:hAnsi="Wingdings" w:hint="default"/>
+        <w:sz w:val="20"/>
+      </w:rPr>
+    </w:lvl>
+    <w:lvl w:ilvl="7" w:tentative="1">
+      <w:start w:val="1"/>
+      <w:numFmt w:val="bullet"/>
+      <w:lvlText w:val=""/>
+      <w:lvlJc w:val="left"/>
+      <w:pPr>
+        <w:tabs>
+          <w:tab w:val="num" w:pos="5760"/>
+        </w:tabs>
+        <w:ind w:left="5760" w:hanging="360"/>
+      </w:pPr>
+      <w:rPr>
+        <w:rFonts w:ascii="Wingdings" w:hAnsi="Wingdings" w:hint="default"/>
+        <w:sz w:val="20"/>
+      </w:rPr>
+    </w:lvl>
+    <w:lvl w:ilvl="8" w:tentative="1">
+      <w:start w:val="1"/>
+      <w:numFmt w:val="bullet"/>
+      <w:lvlText w:val=""/>
+      <w:lvlJc w:val="left"/>
+      <w:pPr>
+        <w:tabs>
+          <w:tab w:val="num" w:pos="6480"/>
+        </w:tabs>
+        <w:ind w:left="6480" w:hanging="360"/>
+      </w:pPr>
+      <w:rPr>
+        <w:rFonts w:ascii="Wingdings" w:hAnsi="Wingdings" w:hint="default"/>
+        <w:sz w:val="20"/>
+      </w:rPr>
+    </w:lvl>
+  </w:abstractNum>
+  <w:abstractNum w:abstractNumId="22" w15:restartNumberingAfterBreak="0">
     <w:nsid w:val="63A57E7E"/>
     <w:multiLevelType w:val="multilevel"/>
     <w:tmpl w:val="0B287BE6"/>
@@ -17912,7 +18388,7 @@
       </w:rPr>
     </w:lvl>
   </w:abstractNum>
-  <w:abstractNum w:abstractNumId="22" w15:restartNumberingAfterBreak="0">
+  <w:abstractNum w:abstractNumId="23" w15:restartNumberingAfterBreak="0">
     <w:nsid w:val="63DC42E4"/>
     <w:multiLevelType w:val="multilevel"/>
     <w:tmpl w:val="E5FEF0FA"/>
@@ -18025,7 +18501,7 @@
       </w:pPr>
     </w:lvl>
   </w:abstractNum>
-  <w:abstractNum w:abstractNumId="23" w15:restartNumberingAfterBreak="0">
+  <w:abstractNum w:abstractNumId="24" w15:restartNumberingAfterBreak="0">
     <w:nsid w:val="6C1F42D3"/>
     <w:multiLevelType w:val="multilevel"/>
     <w:tmpl w:val="CB86936A"/>
@@ -18174,7 +18650,7 @@
       </w:rPr>
     </w:lvl>
   </w:abstractNum>
-  <w:abstractNum w:abstractNumId="24" w15:restartNumberingAfterBreak="0">
+  <w:abstractNum w:abstractNumId="25" w15:restartNumberingAfterBreak="0">
     <w:nsid w:val="6DD319B2"/>
     <w:multiLevelType w:val="multilevel"/>
     <w:tmpl w:val="D10C3020"/>
@@ -18323,7 +18799,7 @@
       </w:rPr>
     </w:lvl>
   </w:abstractNum>
-  <w:abstractNum w:abstractNumId="25" w15:restartNumberingAfterBreak="0">
+  <w:abstractNum w:abstractNumId="26" w15:restartNumberingAfterBreak="0">
     <w:nsid w:val="6F08433A"/>
     <w:multiLevelType w:val="multilevel"/>
     <w:tmpl w:val="A3848A0C"/>
@@ -18472,7 +18948,7 @@
       </w:rPr>
     </w:lvl>
   </w:abstractNum>
-  <w:abstractNum w:abstractNumId="26" w15:restartNumberingAfterBreak="0">
+  <w:abstractNum w:abstractNumId="27" w15:restartNumberingAfterBreak="0">
     <w:nsid w:val="75BD285B"/>
     <w:multiLevelType w:val="multilevel"/>
     <w:tmpl w:val="E1DE9ECC"/>
@@ -18646,10 +19122,10 @@
     <w:abstractNumId w:val="3"/>
   </w:num>
   <w:num w:numId="9" w16cid:durableId="1165052934">
-    <w:abstractNumId w:val="26"/>
+    <w:abstractNumId w:val="27"/>
   </w:num>
   <w:num w:numId="10" w16cid:durableId="914048185">
-    <w:abstractNumId w:val="22"/>
+    <w:abstractNumId w:val="23"/>
   </w:num>
   <w:num w:numId="11" w16cid:durableId="287244389">
     <w:abstractNumId w:val="19"/>
@@ -18667,19 +19143,19 @@
     <w:abstractNumId w:val="11"/>
   </w:num>
   <w:num w:numId="16" w16cid:durableId="1471509574">
-    <w:abstractNumId w:val="21"/>
+    <w:abstractNumId w:val="22"/>
   </w:num>
   <w:num w:numId="17" w16cid:durableId="697007975">
     <w:abstractNumId w:val="20"/>
   </w:num>
   <w:num w:numId="18" w16cid:durableId="1137799227">
-    <w:abstractNumId w:val="25"/>
+    <w:abstractNumId w:val="26"/>
   </w:num>
   <w:num w:numId="19" w16cid:durableId="374088952">
     <w:abstractNumId w:val="14"/>
   </w:num>
   <w:num w:numId="20" w16cid:durableId="1962805325">
-    <w:abstractNumId w:val="23"/>
+    <w:abstractNumId w:val="24"/>
   </w:num>
   <w:num w:numId="21" w16cid:durableId="1804931705">
     <w:abstractNumId w:val="17"/>
@@ -18688,7 +19164,7 @@
     <w:abstractNumId w:val="2"/>
   </w:num>
   <w:num w:numId="23" w16cid:durableId="1581016305">
-    <w:abstractNumId w:val="24"/>
+    <w:abstractNumId w:val="25"/>
   </w:num>
   <w:num w:numId="24" w16cid:durableId="803429329">
     <w:abstractNumId w:val="0"/>
@@ -18701,6 +19177,9 @@
   </w:num>
   <w:num w:numId="27" w16cid:durableId="1114329163">
     <w:abstractNumId w:val="7"/>
+  </w:num>
+  <w:num w:numId="28" w16cid:durableId="53704898">
+    <w:abstractNumId w:val="21"/>
   </w:num>
 </w:numbering>
 </file>

</xml_diff>

<commit_message>
New Backend Project Start E commerce backend
</commit_message>
<xml_diff>
--- a/Java Development Notes (2).docx
+++ b/Java Development Notes (2).docx
@@ -15155,6 +15155,405 @@
           <w:szCs w:val="24"/>
         </w:rPr>
         <w:t>: Remove a resource from the server.</w:t>
+      </w:r>
+    </w:p>
+    <w:p>
+      <w:pPr>
+        <w:rPr>
+          <w:sz w:val="24"/>
+          <w:szCs w:val="24"/>
+        </w:rPr>
+      </w:pPr>
+    </w:p>
+    <w:p>
+      <w:pPr>
+        <w:rPr>
+          <w:sz w:val="24"/>
+          <w:szCs w:val="24"/>
+        </w:rPr>
+      </w:pPr>
+    </w:p>
+    <w:p>
+      <w:pPr>
+        <w:rPr>
+          <w:sz w:val="24"/>
+          <w:szCs w:val="24"/>
+        </w:rPr>
+      </w:pPr>
+    </w:p>
+    <w:p>
+      <w:pPr>
+        <w:rPr>
+          <w:sz w:val="24"/>
+          <w:szCs w:val="24"/>
+        </w:rPr>
+      </w:pPr>
+    </w:p>
+    <w:p>
+      <w:pPr>
+        <w:rPr>
+          <w:sz w:val="24"/>
+          <w:szCs w:val="24"/>
+        </w:rPr>
+      </w:pPr>
+    </w:p>
+    <w:p>
+      <w:pPr>
+        <w:rPr>
+          <w:sz w:val="24"/>
+          <w:szCs w:val="24"/>
+        </w:rPr>
+      </w:pPr>
+    </w:p>
+    <w:p>
+      <w:pPr>
+        <w:rPr>
+          <w:sz w:val="24"/>
+          <w:szCs w:val="24"/>
+        </w:rPr>
+      </w:pPr>
+    </w:p>
+    <w:p>
+      <w:pPr>
+        <w:rPr>
+          <w:sz w:val="24"/>
+          <w:szCs w:val="24"/>
+        </w:rPr>
+      </w:pPr>
+    </w:p>
+    <w:p>
+      <w:pPr>
+        <w:rPr>
+          <w:sz w:val="24"/>
+          <w:szCs w:val="24"/>
+        </w:rPr>
+      </w:pPr>
+    </w:p>
+    <w:p>
+      <w:pPr>
+        <w:rPr>
+          <w:sz w:val="24"/>
+          <w:szCs w:val="24"/>
+        </w:rPr>
+      </w:pPr>
+    </w:p>
+    <w:p>
+      <w:pPr>
+        <w:rPr>
+          <w:sz w:val="24"/>
+          <w:szCs w:val="24"/>
+        </w:rPr>
+      </w:pPr>
+    </w:p>
+    <w:p>
+      <w:pPr>
+        <w:rPr>
+          <w:sz w:val="24"/>
+          <w:szCs w:val="24"/>
+        </w:rPr>
+      </w:pPr>
+    </w:p>
+    <w:p>
+      <w:pPr>
+        <w:rPr>
+          <w:sz w:val="24"/>
+          <w:szCs w:val="24"/>
+        </w:rPr>
+      </w:pPr>
+    </w:p>
+    <w:p>
+      <w:pPr>
+        <w:rPr>
+          <w:sz w:val="24"/>
+          <w:szCs w:val="24"/>
+        </w:rPr>
+      </w:pPr>
+    </w:p>
+    <w:p>
+      <w:pPr>
+        <w:rPr>
+          <w:sz w:val="24"/>
+          <w:szCs w:val="24"/>
+        </w:rPr>
+      </w:pPr>
+    </w:p>
+    <w:p>
+      <w:pPr>
+        <w:rPr>
+          <w:sz w:val="24"/>
+          <w:szCs w:val="24"/>
+        </w:rPr>
+      </w:pPr>
+    </w:p>
+    <w:p>
+      <w:pPr>
+        <w:rPr>
+          <w:sz w:val="24"/>
+          <w:szCs w:val="24"/>
+        </w:rPr>
+      </w:pPr>
+    </w:p>
+    <w:p>
+      <w:pPr>
+        <w:rPr>
+          <w:sz w:val="24"/>
+          <w:szCs w:val="24"/>
+        </w:rPr>
+      </w:pPr>
+    </w:p>
+    <w:p>
+      <w:pPr>
+        <w:jc w:val="center"/>
+        <w:rPr>
+          <w:b/>
+          <w:bCs/>
+          <w:sz w:val="28"/>
+          <w:szCs w:val="28"/>
+        </w:rPr>
+      </w:pPr>
+      <w:r>
+        <w:rPr>
+          <w:b/>
+          <w:bCs/>
+          <w:sz w:val="28"/>
+          <w:szCs w:val="28"/>
+        </w:rPr>
+        <w:lastRenderedPageBreak/>
+        <w:t>Project Of Job Posts Backend</w:t>
+      </w:r>
+    </w:p>
+    <w:p>
+      <w:pPr>
+        <w:rPr>
+          <w:sz w:val="24"/>
+          <w:szCs w:val="24"/>
+        </w:rPr>
+      </w:pPr>
+      <w:r>
+        <w:rPr>
+          <w:sz w:val="24"/>
+          <w:szCs w:val="24"/>
+        </w:rPr>
+        <w:t xml:space="preserve">Step </w:t>
+      </w:r>
+      <w:proofErr w:type="gramStart"/>
+      <w:r>
+        <w:rPr>
+          <w:sz w:val="24"/>
+          <w:szCs w:val="24"/>
+        </w:rPr>
+        <w:t>1 :</w:t>
+      </w:r>
+      <w:proofErr w:type="gramEnd"/>
+      <w:r>
+        <w:rPr>
+          <w:sz w:val="24"/>
+          <w:szCs w:val="24"/>
+        </w:rPr>
+        <w:t>- Create Project using spring.starter.io</w:t>
+      </w:r>
+    </w:p>
+    <w:p>
+      <w:pPr>
+        <w:rPr>
+          <w:sz w:val="24"/>
+          <w:szCs w:val="24"/>
+        </w:rPr>
+      </w:pPr>
+      <w:r>
+        <w:rPr>
+          <w:sz w:val="24"/>
+          <w:szCs w:val="24"/>
+        </w:rPr>
+        <w:t xml:space="preserve">Step </w:t>
+      </w:r>
+      <w:proofErr w:type="gramStart"/>
+      <w:r>
+        <w:rPr>
+          <w:sz w:val="24"/>
+          <w:szCs w:val="24"/>
+        </w:rPr>
+        <w:t>2 :</w:t>
+      </w:r>
+      <w:proofErr w:type="gramEnd"/>
+      <w:r>
+        <w:rPr>
+          <w:sz w:val="24"/>
+          <w:szCs w:val="24"/>
+        </w:rPr>
+        <w:t xml:space="preserve">- Add Dependencies 1. Spring Web 2. </w:t>
+      </w:r>
+      <w:proofErr w:type="spellStart"/>
+      <w:r>
+        <w:rPr>
+          <w:sz w:val="24"/>
+          <w:szCs w:val="24"/>
+        </w:rPr>
+        <w:t>Lombook</w:t>
+      </w:r>
+      <w:proofErr w:type="spellEnd"/>
+    </w:p>
+    <w:p>
+      <w:pPr>
+        <w:rPr>
+          <w:sz w:val="24"/>
+          <w:szCs w:val="24"/>
+        </w:rPr>
+      </w:pPr>
+      <w:r>
+        <w:rPr>
+          <w:sz w:val="24"/>
+          <w:szCs w:val="24"/>
+        </w:rPr>
+        <w:t xml:space="preserve">Step </w:t>
+      </w:r>
+      <w:proofErr w:type="gramStart"/>
+      <w:r>
+        <w:rPr>
+          <w:sz w:val="24"/>
+          <w:szCs w:val="24"/>
+        </w:rPr>
+        <w:t>3 :</w:t>
+      </w:r>
+      <w:proofErr w:type="gramEnd"/>
+      <w:r>
+        <w:rPr>
+          <w:sz w:val="24"/>
+          <w:szCs w:val="24"/>
+        </w:rPr>
+        <w:t xml:space="preserve">- Create Controller class to control the project </w:t>
+      </w:r>
+    </w:p>
+    <w:p>
+      <w:pPr>
+        <w:rPr>
+          <w:sz w:val="24"/>
+          <w:szCs w:val="24"/>
+        </w:rPr>
+      </w:pPr>
+      <w:r>
+        <w:rPr>
+          <w:sz w:val="24"/>
+          <w:szCs w:val="24"/>
+        </w:rPr>
+        <w:t xml:space="preserve">Step </w:t>
+      </w:r>
+      <w:proofErr w:type="gramStart"/>
+      <w:r>
+        <w:rPr>
+          <w:sz w:val="24"/>
+          <w:szCs w:val="24"/>
+        </w:rPr>
+        <w:t>4 :</w:t>
+      </w:r>
+      <w:proofErr w:type="gramEnd"/>
+      <w:r>
+        <w:rPr>
+          <w:sz w:val="24"/>
+          <w:szCs w:val="24"/>
+        </w:rPr>
+        <w:t>- Create model of Project (</w:t>
+      </w:r>
+      <w:r>
+        <w:rPr>
+          <w:i/>
+          <w:iCs/>
+          <w:sz w:val="20"/>
+          <w:szCs w:val="20"/>
+        </w:rPr>
+        <w:t>Means write those thinks that are need to take as input or things that we need to store in database</w:t>
+      </w:r>
+      <w:r>
+        <w:rPr>
+          <w:sz w:val="24"/>
+          <w:szCs w:val="24"/>
+        </w:rPr>
+        <w:t>)</w:t>
+      </w:r>
+    </w:p>
+    <w:p>
+      <w:pPr>
+        <w:rPr>
+          <w:sz w:val="24"/>
+          <w:szCs w:val="24"/>
+        </w:rPr>
+      </w:pPr>
+      <w:r>
+        <w:rPr>
+          <w:sz w:val="24"/>
+          <w:szCs w:val="24"/>
+        </w:rPr>
+        <w:t xml:space="preserve">Step </w:t>
+      </w:r>
+      <w:proofErr w:type="gramStart"/>
+      <w:r>
+        <w:rPr>
+          <w:sz w:val="24"/>
+          <w:szCs w:val="24"/>
+        </w:rPr>
+        <w:t>5 :</w:t>
+      </w:r>
+      <w:proofErr w:type="gramEnd"/>
+      <w:r>
+        <w:rPr>
+          <w:sz w:val="24"/>
+          <w:szCs w:val="24"/>
+        </w:rPr>
+        <w:t>-  Create Repository Class Or Package (</w:t>
+      </w:r>
+      <w:r>
+        <w:rPr>
+          <w:i/>
+          <w:iCs/>
+          <w:sz w:val="20"/>
+          <w:szCs w:val="20"/>
+        </w:rPr>
+        <w:t>It Contains all the database related work or if we want dummy data that are also store here</w:t>
+      </w:r>
+      <w:r>
+        <w:rPr>
+          <w:sz w:val="24"/>
+          <w:szCs w:val="24"/>
+        </w:rPr>
+        <w:t>)</w:t>
+      </w:r>
+    </w:p>
+    <w:p>
+      <w:pPr>
+        <w:rPr>
+          <w:sz w:val="24"/>
+          <w:szCs w:val="24"/>
+        </w:rPr>
+      </w:pPr>
+      <w:r>
+        <w:rPr>
+          <w:sz w:val="24"/>
+          <w:szCs w:val="24"/>
+        </w:rPr>
+        <w:t xml:space="preserve">Step </w:t>
+      </w:r>
+      <w:proofErr w:type="gramStart"/>
+      <w:r>
+        <w:rPr>
+          <w:sz w:val="24"/>
+          <w:szCs w:val="24"/>
+        </w:rPr>
+        <w:t>5 :</w:t>
+      </w:r>
+      <w:proofErr w:type="gramEnd"/>
+      <w:r>
+        <w:rPr>
+          <w:sz w:val="24"/>
+          <w:szCs w:val="24"/>
+        </w:rPr>
+        <w:t xml:space="preserve">- </w:t>
+      </w:r>
+      <w:r>
+        <w:rPr>
+          <w:sz w:val="24"/>
+          <w:szCs w:val="24"/>
+        </w:rPr>
+        <w:t>Create Service and add services there</w:t>
       </w:r>
     </w:p>
     <w:p>
@@ -19588,6 +19987,7 @@
   <w:style w:type="character" w:default="1" w:styleId="DefaultParagraphFont">
     <w:name w:val="Default Paragraph Font"/>
     <w:uiPriority w:val="1"/>
+    <w:semiHidden/>
     <w:unhideWhenUsed/>
   </w:style>
   <w:style w:type="table" w:default="1" w:styleId="TableNormal">

</xml_diff>